<commit_message>
Added and updated resources
Added stock part BOM
Updated and edited Arduino, 3D printing, and Photo resources.
</commit_message>
<xml_diff>
--- a/Working_Documents/Arduino_Resource.docx
+++ b/Working_Documents/Arduino_Resource.docx
@@ -82,17 +82,15 @@
           <w:rFonts w:ascii="Calibri" w:eastAsia="Calibri" w:hAnsi="Calibri" w:cs="Calibri"/>
           <w:color w:val="000000" w:themeColor="text1"/>
         </w:rPr>
-        <w:t xml:space="preserve">included links to </w:t>
-      </w:r>
-      <w:proofErr w:type="gramStart"/>
+        <w:t>included links to resources</w:t>
+      </w:r>
       <w:r>
         <w:rPr>
           <w:rFonts w:ascii="Calibri" w:eastAsia="Calibri" w:hAnsi="Calibri" w:cs="Calibri"/>
           <w:color w:val="000000" w:themeColor="text1"/>
         </w:rPr>
-        <w:t>resources</w:t>
-      </w:r>
-      <w:proofErr w:type="gramEnd"/>
+        <w:t>,</w:t>
+      </w:r>
       <w:r>
         <w:rPr>
           <w:rFonts w:ascii="Calibri" w:eastAsia="Calibri" w:hAnsi="Calibri" w:cs="Calibri"/>
@@ -105,7 +103,14 @@
           <w:rFonts w:ascii="Calibri" w:eastAsia="Calibri" w:hAnsi="Calibri" w:cs="Calibri"/>
           <w:color w:val="000000" w:themeColor="text1"/>
         </w:rPr>
-        <w:t>hat external links will remain active.</w:t>
+        <w:t>hat external links will remain active</w:t>
+      </w:r>
+      <w:r>
+        <w:rPr>
+          <w:rFonts w:ascii="Calibri" w:eastAsia="Calibri" w:hAnsi="Calibri" w:cs="Calibri"/>
+          <w:color w:val="000000" w:themeColor="text1"/>
+        </w:rPr>
+        <w:t>.</w:t>
       </w:r>
     </w:p>
     <w:p>
@@ -1475,7 +1480,13 @@
       </w:pPr>
       <w:bookmarkStart w:id="6" w:name="_Toc172640276"/>
       <w:r>
-        <w:t>Installing Arduino</w:t>
+        <w:t xml:space="preserve">Installing </w:t>
+      </w:r>
+      <w:r>
+        <w:rPr>
+          <w:color w:val="26225E"/>
+        </w:rPr>
+        <w:t>Arduino</w:t>
       </w:r>
       <w:bookmarkEnd w:id="6"/>
     </w:p>
@@ -1573,10 +1584,10 @@
           <w:lang w:val="en-US"/>
         </w:rPr>
         <w:drawing>
-          <wp:inline distT="0" distB="0" distL="0" distR="0" wp14:anchorId="7B79C1AF" wp14:editId="5BBF727D">
+          <wp:inline distT="0" distB="0" distL="0" distR="0" wp14:anchorId="7B79C1AF" wp14:editId="5FF1E87A">
             <wp:extent cx="5105400" cy="1744890"/>
             <wp:effectExtent l="0" t="0" r="0" b="8255"/>
-            <wp:docPr id="626892819" name="Picture 5" descr="A screenshot of a computer&#10;&#10;Description automatically generated"/>
+            <wp:docPr id="626892819" name="Picture 5" descr="A screenshot of the Arduino IDE with the open file name and IDE versions highlighted with black and red boxes, respectively."/>
             <wp:cNvGraphicFramePr>
               <a:graphicFrameLocks xmlns:a="http://schemas.openxmlformats.org/drawingml/2006/main" noChangeAspect="1"/>
             </wp:cNvGraphicFramePr>
@@ -1584,7 +1595,7 @@
               <a:graphicData uri="http://schemas.openxmlformats.org/drawingml/2006/picture">
                 <pic:pic xmlns:pic="http://schemas.openxmlformats.org/drawingml/2006/picture">
                   <pic:nvPicPr>
-                    <pic:cNvPr id="626892819" name="Picture 5" descr="A screenshot of a computer&#10;&#10;Description automatically generated"/>
+                    <pic:cNvPr id="626892819" name="Picture 5" descr="A screenshot of the Arduino IDE with the open file name and IDE versions highlighted with black and red boxes, respectively."/>
                     <pic:cNvPicPr/>
                   </pic:nvPicPr>
                   <pic:blipFill>
@@ -1806,7 +1817,7 @@
         <mc:AlternateContent>
           <mc:Choice Requires="wps">
             <w:drawing>
-              <wp:anchor distT="0" distB="0" distL="114300" distR="114300" simplePos="0" relativeHeight="251659264" behindDoc="0" locked="0" layoutInCell="1" allowOverlap="1" wp14:anchorId="31A7CD09" wp14:editId="2FA4F3F8">
+              <wp:anchor distT="0" distB="0" distL="114300" distR="114300" simplePos="0" relativeHeight="251658240" behindDoc="0" locked="0" layoutInCell="1" allowOverlap="1" wp14:anchorId="31A7CD09" wp14:editId="2FA4F3F8">
                 <wp:simplePos x="0" y="0"/>
                 <wp:positionH relativeFrom="column">
                   <wp:posOffset>2085975</wp:posOffset>
@@ -1868,7 +1879,7 @@
           </mc:Choice>
           <mc:Fallback>
             <w:pict>
-              <v:rect w14:anchorId="4A5AB2E3" id="Rectangle 7" o:spid="_x0000_s1026" style="position:absolute;margin-left:164.25pt;margin-top:18.3pt;width:19.5pt;height:21.75pt;z-index:251659264;visibility:visible;mso-wrap-style:square;mso-wrap-distance-left:9pt;mso-wrap-distance-top:0;mso-wrap-distance-right:9pt;mso-wrap-distance-bottom:0;mso-position-horizontal:absolute;mso-position-horizontal-relative:text;mso-position-vertical:absolute;mso-position-vertical-relative:text;v-text-anchor:middle" o:gfxdata="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" filled="f" strokecolor="red" strokeweight="3pt"/>
+              <v:rect w14:anchorId="168ABEEE" id="Rectangle 7" o:spid="_x0000_s1026" style="position:absolute;margin-left:164.25pt;margin-top:18.3pt;width:19.5pt;height:21.75pt;z-index:251658240;visibility:visible;mso-wrap-style:square;mso-wrap-distance-left:9pt;mso-wrap-distance-top:0;mso-wrap-distance-right:9pt;mso-wrap-distance-bottom:0;mso-position-horizontal:absolute;mso-position-horizontal-relative:text;mso-position-vertical:absolute;mso-position-vertical-relative:text;v-text-anchor:middle" o:gfxdata="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" filled="f" strokecolor="red" strokeweight="3pt"/>
             </w:pict>
           </mc:Fallback>
         </mc:AlternateContent>
@@ -1878,10 +1889,10 @@
           <w:noProof/>
         </w:rPr>
         <w:drawing>
-          <wp:inline distT="0" distB="0" distL="0" distR="0" wp14:anchorId="6676620B" wp14:editId="3BA891D9">
+          <wp:inline distT="0" distB="0" distL="0" distR="0" wp14:anchorId="6676620B" wp14:editId="362C3259">
             <wp:extent cx="1798476" cy="556308"/>
             <wp:effectExtent l="0" t="0" r="0" b="0"/>
-            <wp:docPr id="701629203" name="Picture 6" descr="A screenshot of a computer&#10;&#10;Description automatically generated"/>
+            <wp:docPr id="701629203" name="Picture 6" descr="A screenshot of the Arduino IDE with the compile code button highlighted with a red square."/>
             <wp:cNvGraphicFramePr>
               <a:graphicFrameLocks xmlns:a="http://schemas.openxmlformats.org/drawingml/2006/main" noChangeAspect="1"/>
             </wp:cNvGraphicFramePr>
@@ -1889,7 +1900,7 @@
               <a:graphicData uri="http://schemas.openxmlformats.org/drawingml/2006/picture">
                 <pic:pic xmlns:pic="http://schemas.openxmlformats.org/drawingml/2006/picture">
                   <pic:nvPicPr>
-                    <pic:cNvPr id="701629203" name="Picture 6" descr="A screenshot of a computer&#10;&#10;Description automatically generated"/>
+                    <pic:cNvPr id="701629203" name="Picture 6" descr="A screenshot of the Arduino IDE with the compile code button highlighted with a red square."/>
                     <pic:cNvPicPr/>
                   </pic:nvPicPr>
                   <pic:blipFill>
@@ -2001,7 +2012,7 @@
         <mc:AlternateContent>
           <mc:Choice Requires="wps">
             <w:drawing>
-              <wp:anchor distT="0" distB="0" distL="114300" distR="114300" simplePos="0" relativeHeight="251661312" behindDoc="0" locked="0" layoutInCell="1" allowOverlap="1" wp14:anchorId="40E65E54" wp14:editId="126B15FA">
+              <wp:anchor distT="0" distB="0" distL="114300" distR="114300" simplePos="0" relativeHeight="251658241" behindDoc="0" locked="0" layoutInCell="1" allowOverlap="1" wp14:anchorId="40E65E54" wp14:editId="126B15FA">
                 <wp:simplePos x="0" y="0"/>
                 <wp:positionH relativeFrom="column">
                   <wp:posOffset>2343150</wp:posOffset>
@@ -2063,7 +2074,7 @@
           </mc:Choice>
           <mc:Fallback>
             <w:pict>
-              <v:rect w14:anchorId="47565769" id="Rectangle 7" o:spid="_x0000_s1026" style="position:absolute;margin-left:184.5pt;margin-top:17.7pt;width:19.5pt;height:21.75pt;z-index:251661312;visibility:visible;mso-wrap-style:square;mso-wrap-distance-left:9pt;mso-wrap-distance-top:0;mso-wrap-distance-right:9pt;mso-wrap-distance-bottom:0;mso-position-horizontal:absolute;mso-position-horizontal-relative:text;mso-position-vertical:absolute;mso-position-vertical-relative:text;v-text-anchor:middle" o:gfxdata="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" filled="f" strokecolor="red" strokeweight="3pt"/>
+              <v:rect w14:anchorId="48E2DD67" id="Rectangle 7" o:spid="_x0000_s1026" style="position:absolute;margin-left:184.5pt;margin-top:17.7pt;width:19.5pt;height:21.75pt;z-index:251658241;visibility:visible;mso-wrap-style:square;mso-wrap-distance-left:9pt;mso-wrap-distance-top:0;mso-wrap-distance-right:9pt;mso-wrap-distance-bottom:0;mso-position-horizontal:absolute;mso-position-horizontal-relative:text;mso-position-vertical:absolute;mso-position-vertical-relative:text;v-text-anchor:middle" o:gfxdata="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" filled="f" strokecolor="red" strokeweight="3pt"/>
             </w:pict>
           </mc:Fallback>
         </mc:AlternateContent>
@@ -2073,10 +2084,10 @@
           <w:noProof/>
         </w:rPr>
         <w:drawing>
-          <wp:inline distT="0" distB="0" distL="0" distR="0" wp14:anchorId="449BB017" wp14:editId="23BF2BCA">
+          <wp:inline distT="0" distB="0" distL="0" distR="0" wp14:anchorId="449BB017" wp14:editId="74F7217B">
             <wp:extent cx="1798476" cy="556308"/>
             <wp:effectExtent l="0" t="0" r="0" b="0"/>
-            <wp:docPr id="1191292366" name="Picture 6" descr="A screenshot of a computer&#10;&#10;Description automatically generated"/>
+            <wp:docPr id="1191292366" name="Picture 6" descr="A screenshot of the Arduino IDE with the upload code button highlighted with a red square."/>
             <wp:cNvGraphicFramePr>
               <a:graphicFrameLocks xmlns:a="http://schemas.openxmlformats.org/drawingml/2006/main" noChangeAspect="1"/>
             </wp:cNvGraphicFramePr>
@@ -2084,7 +2095,7 @@
               <a:graphicData uri="http://schemas.openxmlformats.org/drawingml/2006/picture">
                 <pic:pic xmlns:pic="http://schemas.openxmlformats.org/drawingml/2006/picture">
                   <pic:nvPicPr>
-                    <pic:cNvPr id="701629203" name="Picture 6" descr="A screenshot of a computer&#10;&#10;Description automatically generated"/>
+                    <pic:cNvPr id="1191292366" name="Picture 6" descr="A screenshot of the Arduino IDE with the upload code button highlighted with a red square."/>
                     <pic:cNvPicPr/>
                   </pic:nvPicPr>
                   <pic:blipFill>
@@ -2221,7 +2232,19 @@
         <w:rPr>
           <w:lang w:val="en-US"/>
         </w:rPr>
-        <w:t xml:space="preserve"> of coding and best practice suggestions that exits, and many come down to personal preference.</w:t>
+        <w:t xml:space="preserve"> of coding and best practice suggestions that </w:t>
+      </w:r>
+      <w:r>
+        <w:rPr>
+          <w:lang w:val="en-US"/>
+        </w:rPr>
+        <w:t>exist</w:t>
+      </w:r>
+      <w:r>
+        <w:rPr>
+          <w:lang w:val="en-US"/>
+        </w:rPr>
+        <w:t>, and many come down to personal preference.</w:t>
       </w:r>
       <w:r>
         <w:rPr>
@@ -2235,14 +2258,12 @@
         </w:rPr>
         <w:t xml:space="preserve"> and avoid mixing styles. Staying consistent will make your life as a coder </w:t>
       </w:r>
-      <w:proofErr w:type="gramStart"/>
-      <w:r>
-        <w:rPr>
-          <w:lang w:val="en-US"/>
-        </w:rPr>
-        <w:t>easier, and</w:t>
-      </w:r>
-      <w:proofErr w:type="gramEnd"/>
+      <w:r>
+        <w:rPr>
+          <w:lang w:val="en-US"/>
+        </w:rPr>
+        <w:t>easier and</w:t>
+      </w:r>
       <w:r>
         <w:rPr>
           <w:lang w:val="en-US"/>
@@ -2409,7 +2430,31 @@
         <w:rPr>
           <w:lang w:val="en-US"/>
         </w:rPr>
-        <w:t xml:space="preserve">adding comments at the beginning of code which include all licensing information, as well as the general explanation of what the code will do. For example, the </w:t>
+        <w:t xml:space="preserve">adding comments at the beginning of </w:t>
+      </w:r>
+      <w:r>
+        <w:rPr>
+          <w:lang w:val="en-US"/>
+        </w:rPr>
+        <w:t>the code</w:t>
+      </w:r>
+      <w:r>
+        <w:rPr>
+          <w:lang w:val="en-US"/>
+        </w:rPr>
+        <w:t xml:space="preserve"> which include all licensing information, as well as </w:t>
+      </w:r>
+      <w:r>
+        <w:rPr>
+          <w:lang w:val="en-US"/>
+        </w:rPr>
+        <w:t>a</w:t>
+      </w:r>
+      <w:r>
+        <w:rPr>
+          <w:lang w:val="en-US"/>
+        </w:rPr>
+        <w:t xml:space="preserve"> general explanation of what the code will do. For example, the </w:t>
       </w:r>
       <w:r>
         <w:rPr>
@@ -2698,6 +2743,90 @@
     </w:p>
     <w:p>
       <w:pPr>
+        <w:pStyle w:val="NoSpacing"/>
+        <w:rPr>
+          <w:lang w:val="en-US"/>
+        </w:rPr>
+      </w:pPr>
+    </w:p>
+    <w:p>
+      <w:pPr>
+        <w:pStyle w:val="NoSpacing"/>
+        <w:rPr>
+          <w:lang w:val="en-US"/>
+        </w:rPr>
+      </w:pPr>
+      <w:r>
+        <w:rPr>
+          <w:lang w:val="en-US"/>
+        </w:rPr>
+        <w:lastRenderedPageBreak/>
+        <w:t>Comments in Arduino show as a light grey font</w:t>
+      </w:r>
+      <w:r>
+        <w:rPr>
+          <w:lang w:val="en-US"/>
+        </w:rPr>
+        <w:t>, as can be seen in the image below.</w:t>
+      </w:r>
+    </w:p>
+    <w:p>
+      <w:pPr>
+        <w:pStyle w:val="NoSpacing"/>
+        <w:rPr>
+          <w:lang w:val="en-US"/>
+        </w:rPr>
+      </w:pPr>
+      <w:r>
+        <w:rPr>
+          <w:noProof/>
+          <w:lang w:val="en-US"/>
+        </w:rPr>
+        <w:drawing>
+          <wp:inline distT="0" distB="0" distL="0" distR="0" wp14:anchorId="7E2B2957" wp14:editId="4CC4A172">
+            <wp:extent cx="5943600" cy="2546985"/>
+            <wp:effectExtent l="0" t="0" r="0" b="5715"/>
+            <wp:docPr id="81054680" name="Picture 1" descr="A screenshot of the comment from the beginning of the LipSync Arduino code."/>
+            <wp:cNvGraphicFramePr>
+              <a:graphicFrameLocks xmlns:a="http://schemas.openxmlformats.org/drawingml/2006/main" noChangeAspect="1"/>
+            </wp:cNvGraphicFramePr>
+            <a:graphic xmlns:a="http://schemas.openxmlformats.org/drawingml/2006/main">
+              <a:graphicData uri="http://schemas.openxmlformats.org/drawingml/2006/picture">
+                <pic:pic xmlns:pic="http://schemas.openxmlformats.org/drawingml/2006/picture">
+                  <pic:nvPicPr>
+                    <pic:cNvPr id="81054680" name="Picture 1" descr="A screenshot of the comment from the beginning of the LipSync Arduino code."/>
+                    <pic:cNvPicPr/>
+                  </pic:nvPicPr>
+                  <pic:blipFill>
+                    <a:blip r:embed="rId24">
+                      <a:extLst>
+                        <a:ext uri="{28A0092B-C50C-407E-A947-70E740481C1C}">
+                          <a14:useLocalDpi xmlns:a14="http://schemas.microsoft.com/office/drawing/2010/main" val="0"/>
+                        </a:ext>
+                      </a:extLst>
+                    </a:blip>
+                    <a:stretch>
+                      <a:fillRect/>
+                    </a:stretch>
+                  </pic:blipFill>
+                  <pic:spPr>
+                    <a:xfrm>
+                      <a:off x="0" y="0"/>
+                      <a:ext cx="5943600" cy="2546985"/>
+                    </a:xfrm>
+                    <a:prstGeom prst="rect">
+                      <a:avLst/>
+                    </a:prstGeom>
+                  </pic:spPr>
+                </pic:pic>
+              </a:graphicData>
+            </a:graphic>
+          </wp:inline>
+        </w:drawing>
+      </w:r>
+    </w:p>
+    <w:p>
+      <w:pPr>
         <w:pStyle w:val="Heading2"/>
         <w:rPr>
           <w:lang w:val="en-US"/>
@@ -2708,7 +2837,6 @@
         <w:rPr>
           <w:lang w:val="en-US"/>
         </w:rPr>
-        <w:lastRenderedPageBreak/>
         <w:t>Naming Variables</w:t>
       </w:r>
       <w:bookmarkEnd w:id="17"/>
@@ -2725,6 +2853,18 @@
         </w:rPr>
         <w:t>Make sure variables have useful names so someone can understand what the variable is meant to do or represent.</w:t>
       </w:r>
+      <w:r>
+        <w:rPr>
+          <w:lang w:val="en-US"/>
+        </w:rPr>
+        <w:t xml:space="preserve"> Variable names </w:t>
+      </w:r>
+      <w:r>
+        <w:rPr>
+          <w:lang w:val="en-US"/>
+        </w:rPr>
+        <w:t>in Arduino can only contain letters, underscores, and digits, and cannot start with a digit.</w:t>
+      </w:r>
     </w:p>
     <w:p>
       <w:pPr>
@@ -2783,6 +2923,12 @@
           <w:lang w:val="en-US"/>
         </w:rPr>
         <w:t xml:space="preserve"> there are pros and cons to each convention.</w:t>
+      </w:r>
+      <w:r>
+        <w:rPr>
+          <w:lang w:val="en-US"/>
+        </w:rPr>
+        <w:t xml:space="preserve"> </w:t>
       </w:r>
     </w:p>
     <w:p>
@@ -2813,7 +2959,7 @@
         </w:rPr>
         <w:t xml:space="preserve">answered many different coding questions of other users. The </w:t>
       </w:r>
-      <w:hyperlink r:id="rId24" w:history="1">
+      <w:hyperlink r:id="rId25" w:history="1">
         <w:r>
           <w:rPr>
             <w:rStyle w:val="Hyperlink"/>
@@ -2846,7 +2992,7 @@
         </w:rPr>
         <w:t xml:space="preserve">. </w:t>
       </w:r>
-      <w:hyperlink r:id="rId25" w:history="1">
+      <w:hyperlink r:id="rId26" w:history="1">
         <w:r>
           <w:rPr>
             <w:rStyle w:val="Hyperlink"/>
@@ -2938,7 +3084,7 @@
         </w:rPr>
         <w:t xml:space="preserve">, you can use the </w:t>
       </w:r>
-      <w:hyperlink r:id="rId26" w:history="1">
+      <w:hyperlink r:id="rId27" w:history="1">
         <w:r>
           <w:rPr>
             <w:rStyle w:val="Hyperlink"/>
@@ -2955,8 +3101,8 @@
       </w:r>
     </w:p>
     <w:sectPr>
-      <w:headerReference w:type="default" r:id="rId27"/>
-      <w:footerReference w:type="default" r:id="rId28"/>
+      <w:headerReference w:type="default" r:id="rId28"/>
+      <w:footerReference w:type="default" r:id="rId29"/>
       <w:pgSz w:w="12240" w:h="15840"/>
       <w:pgMar w:top="1440" w:right="1440" w:bottom="1440" w:left="1440" w:header="708" w:footer="708" w:gutter="0"/>
       <w:cols w:space="708"/>
@@ -3449,7 +3595,6 @@
         </wp:anchor>
       </w:drawing>
     </w:r>
-    <w:proofErr w:type="spellStart"/>
     <w:r>
       <w:rPr>
         <w:rFonts w:ascii="Roboto" w:hAnsi="Roboto"/>
@@ -3459,9 +3604,8 @@
         <w:sz w:val="36"/>
         <w:szCs w:val="36"/>
       </w:rPr>
-      <w:t>Adruino</w:t>
+      <w:t>Ar</w:t>
     </w:r>
-    <w:proofErr w:type="spellEnd"/>
     <w:r>
       <w:rPr>
         <w:rFonts w:ascii="Roboto" w:hAnsi="Roboto"/>
@@ -3471,7 +3615,18 @@
         <w:sz w:val="36"/>
         <w:szCs w:val="36"/>
       </w:rPr>
-      <w:t xml:space="preserve"> Resources</w:t>
+      <w:t>d</w:t>
+    </w:r>
+    <w:r>
+      <w:rPr>
+        <w:rFonts w:ascii="Roboto" w:hAnsi="Roboto"/>
+        <w:b/>
+        <w:bCs/>
+        <w:color w:val="646464"/>
+        <w:sz w:val="36"/>
+        <w:szCs w:val="36"/>
+      </w:rPr>
+      <w:t>uino Resources</w:t>
     </w:r>
   </w:p>
 </w:hdr>
@@ -9111,6 +9266,43 @@
       <w:shd w:val="clear" w:color="auto" w:fill="E1DFDD"/>
     </w:rPr>
   </w:style>
+  <w:style w:type="paragraph" w:styleId="CommentText">
+    <w:name w:val="annotation text"/>
+    <w:basedOn w:val="Normal"/>
+    <w:link w:val="CommentTextChar"/>
+    <w:uiPriority w:val="99"/>
+    <w:semiHidden/>
+    <w:unhideWhenUsed/>
+    <w:pPr>
+      <w:spacing w:line="240" w:lineRule="auto"/>
+    </w:pPr>
+    <w:rPr>
+      <w:sz w:val="20"/>
+      <w:szCs w:val="20"/>
+    </w:rPr>
+  </w:style>
+  <w:style w:type="character" w:customStyle="1" w:styleId="CommentTextChar">
+    <w:name w:val="Comment Text Char"/>
+    <w:basedOn w:val="DefaultParagraphFont"/>
+    <w:link w:val="CommentText"/>
+    <w:uiPriority w:val="99"/>
+    <w:semiHidden/>
+    <w:rPr>
+      <w:sz w:val="20"/>
+      <w:szCs w:val="20"/>
+    </w:rPr>
+  </w:style>
+  <w:style w:type="character" w:styleId="CommentReference">
+    <w:name w:val="annotation reference"/>
+    <w:basedOn w:val="DefaultParagraphFont"/>
+    <w:uiPriority w:val="99"/>
+    <w:semiHidden/>
+    <w:unhideWhenUsed/>
+    <w:rPr>
+      <w:sz w:val="16"/>
+      <w:szCs w:val="16"/>
+    </w:rPr>
+  </w:style>
 </w:styles>
 </file>
 
@@ -9712,16 +9904,10 @@
 <file path=customXml/itemProps3.xml><?xml version="1.0" encoding="utf-8"?>
 <ds:datastoreItem xmlns:ds="http://schemas.openxmlformats.org/officeDocument/2006/customXml" ds:itemID="{81B1CED3-2719-4F34-9288-9C0D1515A53D}">
   <ds:schemaRefs>
-    <ds:schemaRef ds:uri="http://purl.org/dc/terms/"/>
-    <ds:schemaRef ds:uri="http://schemas.microsoft.com/office/2006/documentManagement/types"/>
-    <ds:schemaRef ds:uri="http://www.w3.org/XML/1998/namespace"/>
+    <ds:schemaRef ds:uri="http://schemas.microsoft.com/office/2006/metadata/properties"/>
+    <ds:schemaRef ds:uri="http://schemas.microsoft.com/office/infopath/2007/PartnerControls"/>
+    <ds:schemaRef ds:uri="72c39c84-b0a3-45a2-a38c-ff46bb47f11f"/>
     <ds:schemaRef ds:uri="cf9f6c1f-8ad0-4eb8-bb2b-fb0b622a341e"/>
-    <ds:schemaRef ds:uri="http://purl.org/dc/elements/1.1/"/>
-    <ds:schemaRef ds:uri="http://purl.org/dc/dcmitype/"/>
-    <ds:schemaRef ds:uri="72c39c84-b0a3-45a2-a38c-ff46bb47f11f"/>
-    <ds:schemaRef ds:uri="http://schemas.microsoft.com/office/infopath/2007/PartnerControls"/>
-    <ds:schemaRef ds:uri="http://schemas.openxmlformats.org/package/2006/metadata/core-properties"/>
-    <ds:schemaRef ds:uri="http://schemas.microsoft.com/office/2006/metadata/properties"/>
   </ds:schemaRefs>
 </ds:datastoreItem>
 </file>

</xml_diff>